<commit_message>
add scroll to view more message
</commit_message>
<xml_diff>
--- a/ChatApplication/Document Overview.docx
+++ b/ChatApplication/Document Overview.docx
@@ -1128,7 +1128,6 @@
       </w:pPr>
       <w:proofErr w:type="spellStart"/>
       <w:r>
-        <w:lastRenderedPageBreak/>
         <w:t>Người</w:t>
       </w:r>
       <w:proofErr w:type="spellEnd"/>
@@ -1197,6 +1196,7 @@
         <w:jc w:val="center"/>
       </w:pPr>
       <w:r>
+        <w:lastRenderedPageBreak/>
         <w:br/>
       </w:r>
       <w:r>
@@ -1411,7 +1411,6 @@
       </w:pPr>
       <w:proofErr w:type="spellStart"/>
       <w:r>
-        <w:lastRenderedPageBreak/>
         <w:t>Người</w:t>
       </w:r>
       <w:proofErr w:type="spellEnd"/>
@@ -1488,6 +1487,7 @@
         <w:jc w:val="center"/>
       </w:pPr>
       <w:r>
+        <w:lastRenderedPageBreak/>
         <w:br/>
       </w:r>
       <w:r>
@@ -2605,6 +2605,7 @@
           <w:ilvl w:val="0"/>
           <w:numId w:val="1"/>
         </w:numPr>
+        <w:ind w:left="360"/>
       </w:pPr>
       <w:r>
         <w:lastRenderedPageBreak/>
@@ -2739,6 +2740,9 @@
       </w:r>
       <w:proofErr w:type="spellEnd"/>
       <w:r>
+        <w:t xml:space="preserve">/message </w:t>
+      </w:r>
+      <w:r>
         <w:t xml:space="preserve"> </w:t>
       </w:r>
       <w:proofErr w:type="spellStart"/>
@@ -2771,83 +2775,16 @@
       </w:r>
       <w:proofErr w:type="spellEnd"/>
       <w:r>
-        <w:t xml:space="preserve"> top page (</w:t>
-      </w:r>
-      <w:proofErr w:type="spellStart"/>
-      <w:r>
-        <w:t>chức</w:t>
-      </w:r>
-      <w:proofErr w:type="spellEnd"/>
-      <w:r>
-        <w:t xml:space="preserve"> </w:t>
-      </w:r>
-      <w:proofErr w:type="spellStart"/>
-      <w:r>
-        <w:t>năng</w:t>
-      </w:r>
-      <w:proofErr w:type="spellEnd"/>
-      <w:r>
-        <w:t xml:space="preserve"> load more </w:t>
-      </w:r>
-      <w:proofErr w:type="spellStart"/>
-      <w:r>
-        <w:t>cho</w:t>
-      </w:r>
-      <w:proofErr w:type="spellEnd"/>
-      <w:r>
-        <w:t xml:space="preserve"> message </w:t>
-      </w:r>
-      <w:proofErr w:type="spellStart"/>
-      <w:r>
-        <w:t>của</w:t>
-      </w:r>
-      <w:proofErr w:type="spellEnd"/>
-      <w:r>
-        <w:t xml:space="preserve"> </w:t>
-      </w:r>
-      <w:proofErr w:type="spellStart"/>
-      <w:r>
-        <w:t>người</w:t>
-      </w:r>
-      <w:proofErr w:type="spellEnd"/>
-      <w:r>
-        <w:t xml:space="preserve"> </w:t>
-      </w:r>
-      <w:proofErr w:type="spellStart"/>
-      <w:r>
-        <w:t>dùng</w:t>
-      </w:r>
-      <w:proofErr w:type="spellEnd"/>
-      <w:r>
-        <w:t xml:space="preserve"> </w:t>
-      </w:r>
-      <w:proofErr w:type="spellStart"/>
-      <w:r>
-        <w:t>đang</w:t>
-      </w:r>
-      <w:proofErr w:type="spellEnd"/>
-      <w:r>
-        <w:t xml:space="preserve"> </w:t>
-      </w:r>
-      <w:proofErr w:type="spellStart"/>
-      <w:r>
-        <w:t>phát</w:t>
-      </w:r>
-      <w:proofErr w:type="spellEnd"/>
-      <w:r>
-        <w:t xml:space="preserve"> </w:t>
-      </w:r>
-      <w:proofErr w:type="spellStart"/>
-      <w:r>
-        <w:t>triển</w:t>
-      </w:r>
-      <w:proofErr w:type="spellEnd"/>
-      <w:r>
-        <w:t>)</w:t>
+        <w:t xml:space="preserve"> top page </w:t>
       </w:r>
     </w:p>
     <w:p>
       <w:pPr>
+        <w:pStyle w:val="ListParagraph"/>
+        <w:numPr>
+          <w:ilvl w:val="0"/>
+          <w:numId w:val="1"/>
+        </w:numPr>
         <w:ind w:left="360"/>
         <w:jc w:val="center"/>
       </w:pPr>
@@ -2903,7 +2840,7 @@
         </w:rPr>
         <w:drawing>
           <wp:inline distT="0" distB="0" distL="0" distR="0" wp14:anchorId="617A2992" wp14:editId="05ABF99D">
-            <wp:extent cx="2743200" cy="2023110"/>
+            <wp:extent cx="4942840" cy="2914650"/>
             <wp:effectExtent l="0" t="0" r="0" b="0"/>
             <wp:docPr id="10" name="Picture 10"/>
             <wp:cNvGraphicFramePr>
@@ -2925,7 +2862,7 @@
                   <pic:spPr>
                     <a:xfrm>
                       <a:off x="0" y="0"/>
-                      <a:ext cx="2747614" cy="2026365"/>
+                      <a:ext cx="4977195" cy="2934908"/>
                     </a:xfrm>
                     <a:prstGeom prst="rect">
                       <a:avLst/>
@@ -2946,7 +2883,7 @@
         </w:rPr>
         <w:drawing>
           <wp:inline distT="0" distB="0" distL="0" distR="0" wp14:anchorId="0596F287" wp14:editId="4AA1A3D6">
-            <wp:extent cx="3981450" cy="2321236"/>
+            <wp:extent cx="4580992" cy="2320925"/>
             <wp:effectExtent l="0" t="0" r="0" b="3175"/>
             <wp:docPr id="11" name="Picture 11"/>
             <wp:cNvGraphicFramePr>
@@ -2968,7 +2905,7 @@
                   <pic:spPr>
                     <a:xfrm>
                       <a:off x="0" y="0"/>
-                      <a:ext cx="3993719" cy="2328389"/>
+                      <a:ext cx="4583637" cy="2322265"/>
                     </a:xfrm>
                     <a:prstGeom prst="rect">
                       <a:avLst/>
@@ -3015,7 +2952,6 @@
       </w:pPr>
       <w:proofErr w:type="spellStart"/>
       <w:r>
-        <w:lastRenderedPageBreak/>
         <w:t>Thời</w:t>
       </w:r>
       <w:proofErr w:type="spellEnd"/>
@@ -3056,6 +2992,7 @@
       <w:pPr>
         <w:jc w:val="center"/>
       </w:pPr>
+      <w:bookmarkStart w:id="0" w:name="_GoBack"/>
       <w:r>
         <w:rPr>
           <w:noProof/>
@@ -3096,7 +3033,6 @@
           </wp:inline>
         </w:drawing>
       </w:r>
-      <w:bookmarkStart w:id="0" w:name="_GoBack"/>
       <w:bookmarkEnd w:id="0"/>
     </w:p>
     <w:p/>

</xml_diff>